<commit_message>
Liste de commande corrigé
</commit_message>
<xml_diff>
--- a/Liste de commande dans Git.docx
+++ b/Liste de commande dans Git.docx
@@ -19,7 +19,18 @@
           <w:szCs w:val="32"/>
           <w:u w:val="single"/>
         </w:rPr>
-        <w:t>Liste de commande dans Git</w:t>
+        <w:t>Liste de commande dans</w:t>
+      </w:r>
+      <w:bookmarkStart w:id="0" w:name="_GoBack"/>
+      <w:bookmarkEnd w:id="0"/>
+      <w:r>
+        <w:rPr>
+          <w:b/>
+          <w:sz w:val="32"/>
+          <w:szCs w:val="32"/>
+          <w:u w:val="single"/>
+        </w:rPr>
+        <w:t xml:space="preserve"> Git</w:t>
       </w:r>
     </w:p>
     <w:p>
@@ -74,7 +85,13 @@
     </w:p>
     <w:p>
       <w:r>
-        <w:t xml:space="preserve">Init : </w:t>
+        <w:rPr>
+          <w:b/>
+        </w:rPr>
+        <w:t>Init</w:t>
+      </w:r>
+      <w:r>
+        <w:t xml:space="preserve"> : </w:t>
       </w:r>
       <w:r>
         <w:rPr>
@@ -617,8 +634,6 @@
       <w:r>
         <w:t>origin</w:t>
       </w:r>
-      <w:bookmarkStart w:id="0" w:name="_GoBack"/>
-      <w:bookmarkEnd w:id="0"/>
       <w:proofErr w:type="spellEnd"/>
     </w:p>
     <w:p/>

</xml_diff>